<commit_message>
Lab 01: added SOLID Principles. Corrected Test.
</commit_message>
<xml_diff>
--- a/src/resources/Test_OOP.docx
+++ b/src/resources/Test_OOP.docx
@@ -27,8 +27,6 @@
         </w:rPr>
         <w:t>30</w:t>
       </w:r>
-      <w:bookmarkStart w:id="0" w:name="_GoBack"/>
-      <w:bookmarkEnd w:id="0"/>
       <w:r>
         <w:rPr>
           <w:color w:val="000000"/>
@@ -140,6 +138,34 @@
           <w:szCs w:val="24"/>
         </w:rPr>
         <w:t xml:space="preserve">                                                           </w:t>
+      </w:r>
+    </w:p>
+    <w:p>
+      <w:pPr>
+        <w:spacing w:after="0"/>
+        <w:rPr>
+          <w:color w:val="000000"/>
+          <w:sz w:val="24"/>
+          <w:szCs w:val="24"/>
+        </w:rPr>
+      </w:pPr>
+      <w:r>
+        <w:rPr>
+          <w:b/>
+          <w:color w:val="000000"/>
+          <w:sz w:val="24"/>
+          <w:szCs w:val="24"/>
+        </w:rPr>
+        <w:t xml:space="preserve">   </w:t>
+      </w:r>
+      <w:r>
+        <w:rPr>
+          <w:b/>
+          <w:color w:val="000000"/>
+          <w:sz w:val="24"/>
+          <w:szCs w:val="24"/>
+        </w:rPr>
+        <w:t>R1 rezolva intrebarile cu numar impar si R2 intrebarile cu numar par</w:t>
       </w:r>
     </w:p>
     <w:p>
@@ -213,26 +239,6 @@
           <w:szCs w:val="24"/>
         </w:rPr>
       </w:pPr>
-      <w:r>
-        <w:rPr>
-          <w:b/>
-          <w:color w:val="000000"/>
-          <w:sz w:val="24"/>
-          <w:szCs w:val="24"/>
-        </w:rPr>
-        <w:t>R1 rezolva intrebarile cu numar par si R2 intrebarile cu numar impar</w:t>
-      </w:r>
-    </w:p>
-    <w:p>
-      <w:pPr>
-        <w:pStyle w:val="ListParagraph"/>
-        <w:spacing w:after="0"/>
-        <w:rPr>
-          <w:color w:val="000000"/>
-          <w:sz w:val="24"/>
-          <w:szCs w:val="24"/>
-        </w:rPr>
-      </w:pPr>
     </w:p>
     <w:p>
       <w:pPr>
@@ -266,14 +272,7 @@
           <w:sz w:val="24"/>
           <w:szCs w:val="24"/>
         </w:rPr>
-        <w:t>.</w:t>
-      </w:r>
-      <w:r>
-        <w:rPr>
-          <w:sz w:val="24"/>
-          <w:szCs w:val="24"/>
-        </w:rPr>
-        <w:t xml:space="preserve"> (pe cat</w:t>
+        <w:t>. (pe cat</w:t>
       </w:r>
       <w:r>
         <w:rPr>
@@ -365,7 +364,39 @@
           <w:sz w:val="24"/>
           <w:szCs w:val="24"/>
         </w:rPr>
-        <w:t>Cum se declara un pachet? Unde se declara un pachet?</w:t>
+        <w:t>Cum se declara un pachet</w:t>
+      </w:r>
+      <w:r>
+        <w:rPr>
+          <w:color w:val="000000"/>
+          <w:sz w:val="24"/>
+          <w:szCs w:val="24"/>
+        </w:rPr>
+        <w:t xml:space="preserve"> din care face parte o clasa</w:t>
+      </w:r>
+      <w:r>
+        <w:rPr>
+          <w:color w:val="000000"/>
+          <w:sz w:val="24"/>
+          <w:szCs w:val="24"/>
+        </w:rPr>
+        <w:t>? Unde se declara un pachet</w:t>
+      </w:r>
+      <w:r>
+        <w:rPr>
+          <w:color w:val="000000"/>
+          <w:sz w:val="24"/>
+          <w:szCs w:val="24"/>
+        </w:rPr>
+        <w:t xml:space="preserve"> in cadrul unei clase</w:t>
+      </w:r>
+      <w:r>
+        <w:rPr>
+          <w:color w:val="000000"/>
+          <w:sz w:val="24"/>
+          <w:szCs w:val="24"/>
+        </w:rPr>
+        <w:t>?</w:t>
       </w:r>
     </w:p>
     <w:p>
@@ -492,14 +523,7 @@
           <w:sz w:val="24"/>
           <w:szCs w:val="24"/>
         </w:rPr>
-        <w:t>Ce se intampla daca declaram o clasa final</w:t>
-      </w:r>
-      <w:r>
-        <w:rPr>
-          <w:sz w:val="24"/>
-          <w:szCs w:val="24"/>
-        </w:rPr>
-        <w:t>? Dar o metoda? Dar o variabila?</w:t>
+        <w:t>Ce se intampla daca declaram o clasa final? Dar o metoda? Dar o variabila?</w:t>
       </w:r>
     </w:p>
     <w:p>
@@ -639,7 +663,21 @@
           <w:sz w:val="24"/>
           <w:szCs w:val="24"/>
         </w:rPr>
-        <w:t xml:space="preserve">Explicati instructiunile de </w:t>
+        <w:t xml:space="preserve">Explicati </w:t>
+      </w:r>
+      <w:r>
+        <w:rPr>
+          <w:sz w:val="24"/>
+          <w:szCs w:val="24"/>
+        </w:rPr>
+        <w:t>partile componente ale instructiunilor</w:t>
+      </w:r>
+      <w:r>
+        <w:rPr>
+          <w:sz w:val="24"/>
+          <w:szCs w:val="24"/>
+        </w:rPr>
+        <w:t xml:space="preserve"> de </w:t>
       </w:r>
       <w:r>
         <w:rPr>
@@ -688,7 +726,21 @@
           <w:sz w:val="24"/>
           <w:szCs w:val="24"/>
         </w:rPr>
-        <w:t>Descrieti switch in Java. Exemplificati.</w:t>
+        <w:t xml:space="preserve">Descrieti </w:t>
+      </w:r>
+      <w:r>
+        <w:rPr>
+          <w:sz w:val="24"/>
+          <w:szCs w:val="24"/>
+        </w:rPr>
+        <w:t xml:space="preserve">instructiunea </w:t>
+      </w:r>
+      <w:r>
+        <w:rPr>
+          <w:sz w:val="24"/>
+          <w:szCs w:val="24"/>
+        </w:rPr>
+        <w:t>switch in Java. Exemplificati.</w:t>
       </w:r>
     </w:p>
     <w:p>
@@ -856,7 +908,14 @@
           <w:sz w:val="24"/>
           <w:szCs w:val="24"/>
         </w:rPr>
-        <w:t>Cum prindem o exceptie? Exemplificati.</w:t>
+        <w:t xml:space="preserve">Care este sintaxa pentru a prinde </w:t>
+      </w:r>
+      <w:r>
+        <w:rPr>
+          <w:sz w:val="24"/>
+          <w:szCs w:val="24"/>
+        </w:rPr>
+        <w:t>o exceptie? Exemplificati.</w:t>
       </w:r>
     </w:p>
     <w:p>
@@ -884,7 +943,23 @@
           <w:sz w:val="24"/>
           <w:szCs w:val="24"/>
         </w:rPr>
-        <w:t>Dati exemple de exceptii.</w:t>
+        <w:t>Dati exemple de exceptii</w:t>
+      </w:r>
+      <w:r>
+        <w:rPr>
+          <w:sz w:val="24"/>
+          <w:szCs w:val="24"/>
+        </w:rPr>
+        <w:t xml:space="preserve"> si erori</w:t>
+      </w:r>
+      <w:bookmarkStart w:id="0" w:name="_GoBack"/>
+      <w:bookmarkEnd w:id="0"/>
+      <w:r>
+        <w:rPr>
+          <w:sz w:val="24"/>
+          <w:szCs w:val="24"/>
+        </w:rPr>
+        <w:t>.</w:t>
       </w:r>
     </w:p>
     <w:p>
@@ -2468,6 +2543,14 @@
           <w:szCs w:val="18"/>
         </w:rPr>
         <w:br/>
+      </w:r>
+      <w:r>
+        <w:rPr>
+          <w:color w:val="A9B7C6"/>
+          <w:sz w:val="18"/>
+          <w:szCs w:val="18"/>
+        </w:rPr>
+        <w:lastRenderedPageBreak/>
         <w:t xml:space="preserve">   </w:t>
       </w:r>
       <w:r>
@@ -2550,14 +2633,6 @@
           <w:szCs w:val="18"/>
         </w:rPr>
         <w:br/>
-      </w:r>
-      <w:r>
-        <w:rPr>
-          <w:color w:val="CC7832"/>
-          <w:sz w:val="18"/>
-          <w:szCs w:val="18"/>
-        </w:rPr>
-        <w:lastRenderedPageBreak/>
         <w:t xml:space="preserve">      </w:t>
       </w:r>
       <w:r>
@@ -4032,6 +4107,7 @@
           <w:sz w:val="18"/>
           <w:szCs w:val="18"/>
         </w:rPr>
+        <w:lastRenderedPageBreak/>
         <w:br/>
         <w:t>}</w:t>
       </w:r>

</xml_diff>